<commit_message>
Stevo: formálna úprava zhodnotenie_tis
</commit_message>
<xml_diff>
--- a/documentation/zhodnotenie_tis.docx
+++ b/documentation/zhodnotenie_tis.docx
@@ -4,7 +4,7 @@
   <w:body>
     <w:p>
       <w:pPr>
-        <w:pStyle w:val="Heading1"/>
+        <w:pStyle w:val="Nadpis1"/>
         <w:jc w:val="center"/>
         <w:rPr>
           <w:sz w:val="44"/>
@@ -16,144 +16,77 @@
           <w:sz w:val="44"/>
           <w:szCs w:val="44"/>
         </w:rPr>
-        <w:t>Zhodnotenie</w:t>
+        <w:t>Individuálne zhodnotenie</w:t>
+      </w:r>
+    </w:p>
+    <w:p>
+      <w:pPr>
+        <w:pStyle w:val="Nadpis2"/>
+      </w:pPr>
+      <w:r>
+        <w:t>Tvoje meno</w:t>
+      </w:r>
+    </w:p>
+    <w:p>
+      <w:pPr>
+        <w:pStyle w:val="Nadpis3"/>
+      </w:pPr>
+      <w:r>
+        <w:t>Spokojnosť s výsledným dielom, ťažkosti počas vývoja</w:t>
       </w:r>
     </w:p>
     <w:p>
       <w:r>
-        <w:rPr>
-          <w:rStyle w:val="Heading2Char"/>
-          <w:u w:val="single"/>
-        </w:rPr>
-        <w:t>Meno</w:t>
+        <w:t>S projektom som spojný ....</w:t>
+      </w:r>
+    </w:p>
+    <w:p>
+      <w:pPr>
+        <w:pStyle w:val="Nadpis3"/>
+      </w:pPr>
+      <w:r>
+        <w:t>Zmeny do ďalších verzií</w:t>
+      </w:r>
+    </w:p>
+    <w:p>
+      <w:r>
+        <w:t>V ďalších verziách by bolo dobré zmeniť ...</w:t>
+      </w:r>
+    </w:p>
+    <w:p>
+      <w:pPr>
+        <w:pStyle w:val="Nadpis3"/>
+      </w:pPr>
+      <w:r>
+        <w:t>Dodržanie plánu a</w:t>
       </w:r>
       <w:r>
-        <w:t>: XX</w:t>
+        <w:t> </w:t>
+      </w:r>
+      <w:r>
+        <w:t>odlišnosti</w:t>
+      </w:r>
+    </w:p>
+    <w:p>
+      <w:r>
+        <w:t>Plán bol dodržaný ...</w:t>
+      </w:r>
+    </w:p>
+    <w:p>
+      <w:pPr>
+        <w:pStyle w:val="Nadpis3"/>
+      </w:pPr>
+      <w:r>
+        <w:t>Priebeh komunikácie, tímovej spolupráce a deľby úloh</w:t>
+      </w:r>
+    </w:p>
+    <w:p>
+      <w:r>
+        <w:t>Komunikácia s týmom ...</w:t>
       </w:r>
       <w:bookmarkStart w:id="0" w:name="_GoBack"/>
       <w:bookmarkEnd w:id="0"/>
-      <w:r>
-        <w:t>XXXX</w:t>
-      </w:r>
     </w:p>
-    <w:p/>
-    <w:p>
-      <w:pPr>
-        <w:pStyle w:val="Heading2"/>
-        <w:numPr>
-          <w:ilvl w:val="0"/>
-          <w:numId w:val="1"/>
-        </w:numPr>
-        <w:rPr>
-          <w:b w:val="0"/>
-          <w:bCs w:val="0"/>
-          <w:iCs/>
-          <w:sz w:val="32"/>
-          <w:szCs w:val="32"/>
-        </w:rPr>
-      </w:pPr>
-      <w:r>
-        <w:rPr>
-          <w:b w:val="0"/>
-          <w:bCs w:val="0"/>
-          <w:iCs/>
-          <w:sz w:val="32"/>
-          <w:szCs w:val="32"/>
-        </w:rPr>
-        <w:t>Spokojnosť s výsledným dielom, ťažkosti počas vývoja</w:t>
-      </w:r>
-    </w:p>
-    <w:p/>
-    <w:p>
-      <w:pPr>
-        <w:pStyle w:val="Heading2"/>
-        <w:numPr>
-          <w:ilvl w:val="0"/>
-          <w:numId w:val="1"/>
-        </w:numPr>
-        <w:rPr>
-          <w:b w:val="0"/>
-          <w:sz w:val="32"/>
-          <w:szCs w:val="32"/>
-        </w:rPr>
-      </w:pPr>
-      <w:r>
-        <w:rPr>
-          <w:b w:val="0"/>
-          <w:sz w:val="32"/>
-          <w:szCs w:val="32"/>
-        </w:rPr>
-        <w:t>Zmeny do ďalších verzií</w:t>
-      </w:r>
-    </w:p>
-    <w:p/>
-    <w:p>
-      <w:pPr>
-        <w:pStyle w:val="Heading2"/>
-        <w:numPr>
-          <w:ilvl w:val="0"/>
-          <w:numId w:val="1"/>
-        </w:numPr>
-        <w:rPr>
-          <w:b w:val="0"/>
-          <w:sz w:val="32"/>
-          <w:szCs w:val="32"/>
-        </w:rPr>
-      </w:pPr>
-      <w:r>
-        <w:rPr>
-          <w:b w:val="0"/>
-          <w:sz w:val="32"/>
-          <w:szCs w:val="32"/>
-        </w:rPr>
-        <w:t>Dodržanie plánu a</w:t>
-      </w:r>
-      <w:r>
-        <w:rPr>
-          <w:b w:val="0"/>
-          <w:sz w:val="32"/>
-          <w:szCs w:val="32"/>
-        </w:rPr>
-        <w:t> </w:t>
-      </w:r>
-      <w:r>
-        <w:rPr>
-          <w:b w:val="0"/>
-          <w:sz w:val="32"/>
-          <w:szCs w:val="32"/>
-        </w:rPr>
-        <w:t>odlišnosti</w:t>
-      </w:r>
-    </w:p>
-    <w:p/>
-    <w:p>
-      <w:pPr>
-        <w:pStyle w:val="Heading2"/>
-        <w:numPr>
-          <w:ilvl w:val="0"/>
-          <w:numId w:val="1"/>
-        </w:numPr>
-        <w:rPr>
-          <w:b w:val="0"/>
-          <w:bCs w:val="0"/>
-          <w:iCs/>
-          <w:sz w:val="32"/>
-          <w:szCs w:val="32"/>
-        </w:rPr>
-      </w:pPr>
-      <w:r>
-        <w:rPr>
-          <w:b w:val="0"/>
-          <w:bCs w:val="0"/>
-          <w:iCs/>
-          <w:sz w:val="32"/>
-          <w:szCs w:val="32"/>
-        </w:rPr>
-        <w:t>Priebeh komunikácie, tímovej spolupráce a deľby úloh</w:t>
-      </w:r>
-    </w:p>
-    <w:p/>
-    <w:p/>
     <w:sectPr>
       <w:pgSz w:w="11906" w:h="16838"/>
       <w:pgMar w:top="1417" w:right="1417" w:bottom="1417" w:left="1417" w:header="708" w:footer="708" w:gutter="0"/>
@@ -414,15 +347,15 @@
     <w:lsdException w:name="Bibliography" w:uiPriority="37"/>
     <w:lsdException w:name="TOC Heading" w:uiPriority="39" w:qFormat="1"/>
   </w:latentStyles>
-  <w:style w:type="paragraph" w:default="1" w:styleId="Normal">
+  <w:style w:type="paragraph" w:default="1" w:styleId="Normln">
     <w:name w:val="Normal"/>
     <w:qFormat/>
   </w:style>
-  <w:style w:type="paragraph" w:styleId="Heading1">
+  <w:style w:type="paragraph" w:styleId="Nadpis1">
     <w:name w:val="heading 1"/>
-    <w:basedOn w:val="Normal"/>
-    <w:next w:val="Normal"/>
-    <w:link w:val="Heading1Char"/>
+    <w:basedOn w:val="Normln"/>
+    <w:next w:val="Normln"/>
+    <w:link w:val="Nadpis1Char"/>
     <w:uiPriority w:val="9"/>
     <w:qFormat/>
     <w:rsid w:val="009016F1"/>
@@ -441,11 +374,11 @@
       <w:szCs w:val="28"/>
     </w:rPr>
   </w:style>
-  <w:style w:type="paragraph" w:styleId="Heading2">
+  <w:style w:type="paragraph" w:styleId="Nadpis2">
     <w:name w:val="heading 2"/>
-    <w:basedOn w:val="Normal"/>
-    <w:next w:val="Normal"/>
-    <w:link w:val="Heading2Char"/>
+    <w:basedOn w:val="Normln"/>
+    <w:next w:val="Normln"/>
+    <w:link w:val="Nadpis2Char"/>
     <w:uiPriority w:val="9"/>
     <w:unhideWhenUsed/>
     <w:qFormat/>
@@ -465,13 +398,35 @@
       <w:szCs w:val="26"/>
     </w:rPr>
   </w:style>
-  <w:style w:type="character" w:default="1" w:styleId="DefaultParagraphFont">
+  <w:style w:type="paragraph" w:styleId="Nadpis3">
+    <w:name w:val="heading 3"/>
+    <w:basedOn w:val="Normln"/>
+    <w:next w:val="Normln"/>
+    <w:link w:val="Nadpis3Char"/>
+    <w:uiPriority w:val="9"/>
+    <w:unhideWhenUsed/>
+    <w:qFormat/>
+    <w:rsid w:val="00F61890"/>
+    <w:pPr>
+      <w:keepNext/>
+      <w:keepLines/>
+      <w:spacing w:before="200" w:after="0"/>
+      <w:outlineLvl w:val="2"/>
+    </w:pPr>
+    <w:rPr>
+      <w:rFonts w:asciiTheme="majorHAnsi" w:eastAsiaTheme="majorEastAsia" w:hAnsiTheme="majorHAnsi" w:cstheme="majorBidi"/>
+      <w:b/>
+      <w:bCs/>
+      <w:color w:val="4F81BD" w:themeColor="accent1"/>
+    </w:rPr>
+  </w:style>
+  <w:style w:type="character" w:default="1" w:styleId="Standardnpsmoodstavce">
     <w:name w:val="Default Paragraph Font"/>
     <w:uiPriority w:val="1"/>
     <w:semiHidden/>
     <w:unhideWhenUsed/>
   </w:style>
-  <w:style w:type="table" w:default="1" w:styleId="TableNormal">
+  <w:style w:type="table" w:default="1" w:styleId="Normlntabulka">
     <w:name w:val="Normal Table"/>
     <w:uiPriority w:val="99"/>
     <w:semiHidden/>
@@ -486,16 +441,16 @@
       </w:tblCellMar>
     </w:tblPr>
   </w:style>
-  <w:style w:type="numbering" w:default="1" w:styleId="NoList">
+  <w:style w:type="numbering" w:default="1" w:styleId="Bezseznamu">
     <w:name w:val="No List"/>
     <w:uiPriority w:val="99"/>
     <w:semiHidden/>
     <w:unhideWhenUsed/>
   </w:style>
-  <w:style w:type="character" w:customStyle="1" w:styleId="Heading1Char">
-    <w:name w:val="Heading 1 Char"/>
-    <w:basedOn w:val="DefaultParagraphFont"/>
-    <w:link w:val="Heading1"/>
+  <w:style w:type="character" w:customStyle="1" w:styleId="Nadpis1Char">
+    <w:name w:val="Nadpis 1 Char"/>
+    <w:basedOn w:val="Standardnpsmoodstavce"/>
+    <w:link w:val="Nadpis1"/>
     <w:uiPriority w:val="9"/>
     <w:rsid w:val="009016F1"/>
     <w:rPr>
@@ -507,10 +462,10 @@
       <w:szCs w:val="28"/>
     </w:rPr>
   </w:style>
-  <w:style w:type="character" w:customStyle="1" w:styleId="Heading2Char">
-    <w:name w:val="Heading 2 Char"/>
-    <w:basedOn w:val="DefaultParagraphFont"/>
-    <w:link w:val="Heading2"/>
+  <w:style w:type="character" w:customStyle="1" w:styleId="Nadpis2Char">
+    <w:name w:val="Nadpis 2 Char"/>
+    <w:basedOn w:val="Standardnpsmoodstavce"/>
+    <w:link w:val="Nadpis2"/>
     <w:uiPriority w:val="9"/>
     <w:rsid w:val="009016F1"/>
     <w:rPr>
@@ -522,9 +477,9 @@
       <w:szCs w:val="26"/>
     </w:rPr>
   </w:style>
-  <w:style w:type="paragraph" w:styleId="ListParagraph">
+  <w:style w:type="paragraph" w:styleId="Odstavecseseznamem">
     <w:name w:val="List Paragraph"/>
-    <w:basedOn w:val="Normal"/>
+    <w:basedOn w:val="Normln"/>
     <w:uiPriority w:val="34"/>
     <w:qFormat/>
     <w:rsid w:val="009016F1"/>
@@ -532,6 +487,19 @@
       <w:ind w:left="720"/>
       <w:contextualSpacing/>
     </w:pPr>
+  </w:style>
+  <w:style w:type="character" w:customStyle="1" w:styleId="Nadpis3Char">
+    <w:name w:val="Nadpis 3 Char"/>
+    <w:basedOn w:val="Standardnpsmoodstavce"/>
+    <w:link w:val="Nadpis3"/>
+    <w:uiPriority w:val="9"/>
+    <w:rsid w:val="00F61890"/>
+    <w:rPr>
+      <w:rFonts w:asciiTheme="majorHAnsi" w:eastAsiaTheme="majorEastAsia" w:hAnsiTheme="majorHAnsi" w:cstheme="majorBidi"/>
+      <w:b/>
+      <w:bCs/>
+      <w:color w:val="4F81BD" w:themeColor="accent1"/>
+    </w:rPr>
   </w:style>
 </w:styles>
 </file>
@@ -692,15 +660,15 @@
     <w:lsdException w:name="Bibliography" w:uiPriority="37"/>
     <w:lsdException w:name="TOC Heading" w:uiPriority="39" w:qFormat="1"/>
   </w:latentStyles>
-  <w:style w:type="paragraph" w:default="1" w:styleId="Normal">
+  <w:style w:type="paragraph" w:default="1" w:styleId="Normln">
     <w:name w:val="Normal"/>
     <w:qFormat/>
   </w:style>
-  <w:style w:type="paragraph" w:styleId="Heading1">
+  <w:style w:type="paragraph" w:styleId="Nadpis1">
     <w:name w:val="heading 1"/>
-    <w:basedOn w:val="Normal"/>
-    <w:next w:val="Normal"/>
-    <w:link w:val="Heading1Char"/>
+    <w:basedOn w:val="Normln"/>
+    <w:next w:val="Normln"/>
+    <w:link w:val="Nadpis1Char"/>
     <w:uiPriority w:val="9"/>
     <w:qFormat/>
     <w:rsid w:val="009016F1"/>
@@ -719,11 +687,11 @@
       <w:szCs w:val="28"/>
     </w:rPr>
   </w:style>
-  <w:style w:type="paragraph" w:styleId="Heading2">
+  <w:style w:type="paragraph" w:styleId="Nadpis2">
     <w:name w:val="heading 2"/>
-    <w:basedOn w:val="Normal"/>
-    <w:next w:val="Normal"/>
-    <w:link w:val="Heading2Char"/>
+    <w:basedOn w:val="Normln"/>
+    <w:next w:val="Normln"/>
+    <w:link w:val="Nadpis2Char"/>
     <w:uiPriority w:val="9"/>
     <w:unhideWhenUsed/>
     <w:qFormat/>
@@ -743,13 +711,35 @@
       <w:szCs w:val="26"/>
     </w:rPr>
   </w:style>
-  <w:style w:type="character" w:default="1" w:styleId="DefaultParagraphFont">
+  <w:style w:type="paragraph" w:styleId="Nadpis3">
+    <w:name w:val="heading 3"/>
+    <w:basedOn w:val="Normln"/>
+    <w:next w:val="Normln"/>
+    <w:link w:val="Nadpis3Char"/>
+    <w:uiPriority w:val="9"/>
+    <w:unhideWhenUsed/>
+    <w:qFormat/>
+    <w:rsid w:val="00F61890"/>
+    <w:pPr>
+      <w:keepNext/>
+      <w:keepLines/>
+      <w:spacing w:before="200" w:after="0"/>
+      <w:outlineLvl w:val="2"/>
+    </w:pPr>
+    <w:rPr>
+      <w:rFonts w:asciiTheme="majorHAnsi" w:eastAsiaTheme="majorEastAsia" w:hAnsiTheme="majorHAnsi" w:cstheme="majorBidi"/>
+      <w:b/>
+      <w:bCs/>
+      <w:color w:val="4F81BD" w:themeColor="accent1"/>
+    </w:rPr>
+  </w:style>
+  <w:style w:type="character" w:default="1" w:styleId="Standardnpsmoodstavce">
     <w:name w:val="Default Paragraph Font"/>
     <w:uiPriority w:val="1"/>
     <w:semiHidden/>
     <w:unhideWhenUsed/>
   </w:style>
-  <w:style w:type="table" w:default="1" w:styleId="TableNormal">
+  <w:style w:type="table" w:default="1" w:styleId="Normlntabulka">
     <w:name w:val="Normal Table"/>
     <w:uiPriority w:val="99"/>
     <w:semiHidden/>
@@ -764,16 +754,16 @@
       </w:tblCellMar>
     </w:tblPr>
   </w:style>
-  <w:style w:type="numbering" w:default="1" w:styleId="NoList">
+  <w:style w:type="numbering" w:default="1" w:styleId="Bezseznamu">
     <w:name w:val="No List"/>
     <w:uiPriority w:val="99"/>
     <w:semiHidden/>
     <w:unhideWhenUsed/>
   </w:style>
-  <w:style w:type="character" w:customStyle="1" w:styleId="Heading1Char">
-    <w:name w:val="Heading 1 Char"/>
-    <w:basedOn w:val="DefaultParagraphFont"/>
-    <w:link w:val="Heading1"/>
+  <w:style w:type="character" w:customStyle="1" w:styleId="Nadpis1Char">
+    <w:name w:val="Nadpis 1 Char"/>
+    <w:basedOn w:val="Standardnpsmoodstavce"/>
+    <w:link w:val="Nadpis1"/>
     <w:uiPriority w:val="9"/>
     <w:rsid w:val="009016F1"/>
     <w:rPr>
@@ -785,10 +775,10 @@
       <w:szCs w:val="28"/>
     </w:rPr>
   </w:style>
-  <w:style w:type="character" w:customStyle="1" w:styleId="Heading2Char">
-    <w:name w:val="Heading 2 Char"/>
-    <w:basedOn w:val="DefaultParagraphFont"/>
-    <w:link w:val="Heading2"/>
+  <w:style w:type="character" w:customStyle="1" w:styleId="Nadpis2Char">
+    <w:name w:val="Nadpis 2 Char"/>
+    <w:basedOn w:val="Standardnpsmoodstavce"/>
+    <w:link w:val="Nadpis2"/>
     <w:uiPriority w:val="9"/>
     <w:rsid w:val="009016F1"/>
     <w:rPr>
@@ -800,9 +790,9 @@
       <w:szCs w:val="26"/>
     </w:rPr>
   </w:style>
-  <w:style w:type="paragraph" w:styleId="ListParagraph">
+  <w:style w:type="paragraph" w:styleId="Odstavecseseznamem">
     <w:name w:val="List Paragraph"/>
-    <w:basedOn w:val="Normal"/>
+    <w:basedOn w:val="Normln"/>
     <w:uiPriority w:val="34"/>
     <w:qFormat/>
     <w:rsid w:val="009016F1"/>
@@ -810,6 +800,19 @@
       <w:ind w:left="720"/>
       <w:contextualSpacing/>
     </w:pPr>
+  </w:style>
+  <w:style w:type="character" w:customStyle="1" w:styleId="Nadpis3Char">
+    <w:name w:val="Nadpis 3 Char"/>
+    <w:basedOn w:val="Standardnpsmoodstavce"/>
+    <w:link w:val="Nadpis3"/>
+    <w:uiPriority w:val="9"/>
+    <w:rsid w:val="00F61890"/>
+    <w:rPr>
+      <w:rFonts w:asciiTheme="majorHAnsi" w:eastAsiaTheme="majorEastAsia" w:hAnsiTheme="majorHAnsi" w:cstheme="majorBidi"/>
+      <w:b/>
+      <w:bCs/>
+      <w:color w:val="4F81BD" w:themeColor="accent1"/>
+    </w:rPr>
   </w:style>
 </w:styles>
 </file>

</xml_diff>